<commit_message>
inclusao de texto no meio do paragrafo
</commit_message>
<xml_diff>
--- a/021-integracaoTxtPdf/09-mentoria-integracaoPythonWord/Texto2.docx
+++ b/021-integracaoTxtPdf/09-mentoria-integracaoPythonWord/Texto2.docx
@@ -8,6 +8,12 @@
         <w:br/>
         <w:br/>
         <w:t xml:space="preserve">O faturamento da empresa ontem foi de </w:t>
+      </w:r>
+      <w:r>
+        <w:rPr>
+          <w:b/>
+        </w:rPr>
+        <w:t>R$1000</w:t>
       </w:r>
     </w:p>
     <w:p>

</xml_diff>